<commit_message>
Add convert to excel button
</commit_message>
<xml_diff>
--- a/Documents/Харків/Зелінський_тези.docx
+++ b/Documents/Харків/Зелінський_тези.docx
@@ -1,6 +1,6 @@
 
 <file path=word/document.xml><?xml version="1.0" encoding="utf-8"?>
-<w:document xmlns:wpc="http://schemas.microsoft.com/office/word/2010/wordprocessingCanvas" xmlns:cx="http://schemas.microsoft.com/office/drawing/2014/chartex" xmlns:cx1="http://schemas.microsoft.com/office/drawing/2015/9/8/chartex" xmlns:cx2="http://schemas.microsoft.com/office/drawing/2015/10/21/chartex" xmlns:cx3="http://schemas.microsoft.com/office/drawing/2016/5/9/chartex" xmlns:cx4="http://schemas.microsoft.com/office/drawing/2016/5/10/chartex" xmlns:cx5="http://schemas.microsoft.com/office/drawing/2016/5/11/chartex" xmlns:cx6="http://schemas.microsoft.com/office/drawing/2016/5/12/chartex" xmlns:cx7="http://schemas.microsoft.com/office/drawing/2016/5/13/chartex" xmlns:cx8="http://schemas.microsoft.com/office/drawing/2016/5/14/chartex" xmlns:mc="http://schemas.openxmlformats.org/markup-compatibility/2006" xmlns:aink="http://schemas.microsoft.com/office/drawing/2016/ink" xmlns:am3d="http://schemas.microsoft.com/office/drawing/2017/model3d" xmlns:o="urn:schemas-microsoft-com:office:office" xmlns:r="http://schemas.openxmlformats.org/officeDocument/2006/relationships" xmlns:m="http://schemas.openxmlformats.org/officeDocument/2006/math" xmlns:v="urn:schemas-microsoft-com:vml" xmlns:wp14="http://schemas.microsoft.com/office/word/2010/wordprocessingDrawing" xmlns:wp="http://schemas.openxmlformats.org/drawingml/2006/wordprocessingDrawing" xmlns:w10="urn:schemas-microsoft-com:office:word" xmlns:w="http://schemas.openxmlformats.org/wordprocessingml/2006/main" xmlns:w14="http://schemas.microsoft.com/office/word/2010/wordml" xmlns:w15="http://schemas.microsoft.com/office/word/2012/wordml" xmlns:w16cex="http://schemas.microsoft.com/office/word/2018/wordml/cex" xmlns:w16cid="http://schemas.microsoft.com/office/word/2016/wordml/cid" xmlns:w16="http://schemas.microsoft.com/office/word/2018/wordml" xmlns:w16sdtdh="http://schemas.microsoft.com/office/word/2020/wordml/sdtdatahash" xmlns:w16se="http://schemas.microsoft.com/office/word/2015/wordml/symex" xmlns:wpg="http://schemas.microsoft.com/office/word/2010/wordprocessingGroup" xmlns:wpi="http://schemas.microsoft.com/office/word/2010/wordprocessingInk" xmlns:wne="http://schemas.microsoft.com/office/word/2006/wordml" xmlns:wps="http://schemas.microsoft.com/office/word/2010/wordprocessingShape" mc:Ignorable="w14 w15 w16se w16cid w16 w16cex w16sdtdh wp14">
+<w:document xmlns:wpc="http://schemas.microsoft.com/office/word/2010/wordprocessingCanvas" xmlns:cx="http://schemas.microsoft.com/office/drawing/2014/chartex" xmlns:cx1="http://schemas.microsoft.com/office/drawing/2015/9/8/chartex" xmlns:cx2="http://schemas.microsoft.com/office/drawing/2015/10/21/chartex" xmlns:cx3="http://schemas.microsoft.com/office/drawing/2016/5/9/chartex" xmlns:cx4="http://schemas.microsoft.com/office/drawing/2016/5/10/chartex" xmlns:cx5="http://schemas.microsoft.com/office/drawing/2016/5/11/chartex" xmlns:cx6="http://schemas.microsoft.com/office/drawing/2016/5/12/chartex" xmlns:cx7="http://schemas.microsoft.com/office/drawing/2016/5/13/chartex" xmlns:cx8="http://schemas.microsoft.com/office/drawing/2016/5/14/chartex" xmlns:mc="http://schemas.openxmlformats.org/markup-compatibility/2006" xmlns:aink="http://schemas.microsoft.com/office/drawing/2016/ink" xmlns:am3d="http://schemas.microsoft.com/office/drawing/2017/model3d" xmlns:o="urn:schemas-microsoft-com:office:office" xmlns:oel="http://schemas.microsoft.com/office/2019/extlst" xmlns:r="http://schemas.openxmlformats.org/officeDocument/2006/relationships" xmlns:m="http://schemas.openxmlformats.org/officeDocument/2006/math" xmlns:v="urn:schemas-microsoft-com:vml" xmlns:wp14="http://schemas.microsoft.com/office/word/2010/wordprocessingDrawing" xmlns:wp="http://schemas.openxmlformats.org/drawingml/2006/wordprocessingDrawing" xmlns:w10="urn:schemas-microsoft-com:office:word" xmlns:w="http://schemas.openxmlformats.org/wordprocessingml/2006/main" xmlns:w14="http://schemas.microsoft.com/office/word/2010/wordml" xmlns:w15="http://schemas.microsoft.com/office/word/2012/wordml" xmlns:w16cex="http://schemas.microsoft.com/office/word/2018/wordml/cex" xmlns:w16cid="http://schemas.microsoft.com/office/word/2016/wordml/cid" xmlns:w16="http://schemas.microsoft.com/office/word/2018/wordml" xmlns:w16sdtdh="http://schemas.microsoft.com/office/word/2020/wordml/sdtdatahash" xmlns:w16se="http://schemas.microsoft.com/office/word/2015/wordml/symex" xmlns:wpg="http://schemas.microsoft.com/office/word/2010/wordprocessingGroup" xmlns:wpi="http://schemas.microsoft.com/office/word/2010/wordprocessingInk" xmlns:wne="http://schemas.microsoft.com/office/word/2006/wordml" xmlns:wps="http://schemas.microsoft.com/office/word/2010/wordprocessingShape" mc:Ignorable="w14 w15 w16se w16cid w16 w16cex w16sdtdh wp14">
   <w:body>
     <w:p>
       <w:pPr>
@@ -55,19 +55,11 @@
           <w:b/>
         </w:rPr>
       </w:pPr>
-      <w:proofErr w:type="spellStart"/>
       <w:r>
         <w:rPr>
           <w:b/>
         </w:rPr>
-        <w:t>Горлач</w:t>
-      </w:r>
-      <w:proofErr w:type="spellEnd"/>
-      <w:r>
-        <w:rPr>
-          <w:b/>
-        </w:rPr>
-        <w:t xml:space="preserve"> В. М.</w:t>
+        <w:t>Горлач В. М.</w:t>
       </w:r>
       <w:r>
         <w:rPr>
@@ -161,21 +153,12 @@
           <w:bCs/>
         </w:rPr>
       </w:pPr>
-      <w:proofErr w:type="spellStart"/>
       <w:r>
         <w:rPr>
           <w:b/>
           <w:bCs/>
         </w:rPr>
-        <w:t>Лебедін</w:t>
-      </w:r>
-      <w:proofErr w:type="spellEnd"/>
-      <w:r>
-        <w:rPr>
-          <w:b/>
-          <w:bCs/>
-        </w:rPr>
-        <w:t xml:space="preserve"> Ю. С., </w:t>
+        <w:t xml:space="preserve">Лебедін Ю. С., </w:t>
       </w:r>
     </w:p>
     <w:p>
@@ -184,21 +167,8 @@
         <w:jc w:val="right"/>
       </w:pPr>
       <w:r>
-        <w:t xml:space="preserve">ТОВ </w:t>
-      </w:r>
-      <w:proofErr w:type="spellStart"/>
-      <w:r>
-        <w:t>Хема</w:t>
-      </w:r>
-      <w:proofErr w:type="spellEnd"/>
-      <w:r>
-        <w:t xml:space="preserve">, </w:t>
-      </w:r>
-      <w:proofErr w:type="spellStart"/>
-      <w:r>
-        <w:t>м.Київ</w:t>
-      </w:r>
-      <w:proofErr w:type="spellEnd"/>
+        <w:t>ТОВ Хема, м.Київ</w:t>
+      </w:r>
     </w:p>
     <w:p>
       <w:pPr>
@@ -266,14 +236,12 @@
       <w:r>
         <w:t>-</w:t>
       </w:r>
-      <w:proofErr w:type="spellStart"/>
       <w:r>
         <w:rPr>
           <w:lang w:val="en-US"/>
         </w:rPr>
         <w:t>CoV</w:t>
       </w:r>
-      <w:proofErr w:type="spellEnd"/>
       <w:r>
         <w:t>-2</w:t>
       </w:r>
@@ -513,15 +481,7 @@
         <w:t xml:space="preserve"> </w:t>
       </w:r>
       <w:r>
-        <w:t>В рядку позначеному як “</w:t>
-      </w:r>
-      <w:proofErr w:type="spellStart"/>
-      <w:r>
-        <w:t>blank</w:t>
-      </w:r>
-      <w:proofErr w:type="spellEnd"/>
-      <w:r>
-        <w:t>” надані максимальні значення коефіцієнтів перехресного зв’язування.</w:t>
+        <w:t>В рядку позначеному як “blank” надані максимальні значення коефіцієнтів перехресного зв’язування.</w:t>
       </w:r>
     </w:p>
     <w:p>
@@ -739,7 +699,19 @@
         <w:rPr>
           <w:rStyle w:val="fontstyle01"/>
         </w:rPr>
-        <w:t>з хорошим зв’язуванням</w:t>
+        <w:t xml:space="preserve">з </w:t>
+      </w:r>
+      <w:r>
+        <w:rPr>
+          <w:rStyle w:val="fontstyle01"/>
+        </w:rPr>
+        <w:t>поганим</w:t>
+      </w:r>
+      <w:r>
+        <w:rPr>
+          <w:rStyle w:val="fontstyle01"/>
+        </w:rPr>
+        <w:t xml:space="preserve"> зв’язуванням</w:t>
       </w:r>
       <w:r>
         <w:rPr>
@@ -1155,7 +1127,19 @@
         <w:rPr>
           <w:rStyle w:val="fontstyle01"/>
         </w:rPr>
-        <w:t xml:space="preserve"> майже без зв’язування, </w:t>
+        <w:t xml:space="preserve"> </w:t>
+      </w:r>
+      <w:r>
+        <w:rPr>
+          <w:rStyle w:val="fontstyle01"/>
+        </w:rPr>
+        <w:t>з хорошим</w:t>
+      </w:r>
+      <w:r>
+        <w:rPr>
+          <w:rStyle w:val="fontstyle01"/>
+        </w:rPr>
+        <w:t xml:space="preserve"> зв’язування, </w:t>
       </w:r>
       <w:r>
         <w:rPr>
@@ -1193,6 +1177,7 @@
       <w:r>
         <w:rPr>
           <w:rStyle w:val="fontstyle01"/>
+          <w:noProof/>
         </w:rPr>
         <w:drawing>
           <wp:inline distT="0" distB="0" distL="0" distR="0" wp14:anchorId="60A86DB9" wp14:editId="66C00E8C">
@@ -1308,15 +1293,7 @@
         <w:t xml:space="preserve"> Для цього використовують методи кластеризації</w:t>
       </w:r>
       <w:r>
-        <w:t>, а саме k-</w:t>
-      </w:r>
-      <w:proofErr w:type="spellStart"/>
-      <w:r>
-        <w:t>modes</w:t>
-      </w:r>
-      <w:proofErr w:type="spellEnd"/>
-      <w:r>
-        <w:t>.</w:t>
+        <w:t>, а саме k-modes.</w:t>
       </w:r>
     </w:p>
     <w:p>
@@ -1324,29 +1301,13 @@
         <w:contextualSpacing/>
       </w:pPr>
       <w:r>
-        <w:t>k-</w:t>
-      </w:r>
-      <w:proofErr w:type="spellStart"/>
-      <w:r>
-        <w:t>modes</w:t>
-      </w:r>
-      <w:proofErr w:type="spellEnd"/>
-      <w:r>
-        <w:t xml:space="preserve"> – це алгоритм, який базується на алгоритмі k-середніх і використовується для кластеризації даних на основі якісних змінних.</w:t>
+        <w:t>k-modes – це алгоритм, який базується на алгоритмі k-середніх і використовується для кластеризації даних на основі якісних змінних.</w:t>
       </w:r>
       <w:r>
         <w:t xml:space="preserve"> </w:t>
       </w:r>
       <w:r>
-        <w:t>k-</w:t>
-      </w:r>
-      <w:proofErr w:type="spellStart"/>
-      <w:r>
-        <w:t>modes</w:t>
-      </w:r>
-      <w:proofErr w:type="spellEnd"/>
-      <w:r>
-        <w:t xml:space="preserve"> визначає кластери на основі відповідності категорій між </w:t>
+        <w:t xml:space="preserve">k-modes визначає кластери на основі відповідності категорій між </w:t>
       </w:r>
       <w:r>
         <w:t>точками даних.</w:t>
@@ -1361,47 +1322,7 @@
         <w:t xml:space="preserve">Для </w:t>
       </w:r>
       <w:r>
-        <w:t xml:space="preserve">обробки даних та кластеризації використовувалась бібліотека </w:t>
-      </w:r>
-      <w:proofErr w:type="spellStart"/>
-      <w:r>
-        <w:t>kmodes</w:t>
-      </w:r>
-      <w:proofErr w:type="spellEnd"/>
-      <w:r>
-        <w:t xml:space="preserve">, </w:t>
-      </w:r>
-      <w:proofErr w:type="spellStart"/>
-      <w:r>
-        <w:t>pandas</w:t>
-      </w:r>
-      <w:proofErr w:type="spellEnd"/>
-      <w:r>
-        <w:t xml:space="preserve">, </w:t>
-      </w:r>
-      <w:proofErr w:type="spellStart"/>
-      <w:r>
-        <w:t>matplotlib</w:t>
-      </w:r>
-      <w:proofErr w:type="spellEnd"/>
-      <w:r>
-        <w:t xml:space="preserve"> та </w:t>
-      </w:r>
-      <w:proofErr w:type="spellStart"/>
-      <w:r>
-        <w:t>kneed</w:t>
-      </w:r>
-      <w:proofErr w:type="spellEnd"/>
-      <w:r>
-        <w:t xml:space="preserve"> з </w:t>
-      </w:r>
-      <w:proofErr w:type="spellStart"/>
-      <w:r>
-        <w:t>Python</w:t>
-      </w:r>
-      <w:proofErr w:type="spellEnd"/>
-      <w:r>
-        <w:t xml:space="preserve">. </w:t>
+        <w:t xml:space="preserve">обробки даних та кластеризації використовувалась бібліотека kmodes, pandas, matplotlib та kneed з Python. </w:t>
       </w:r>
       <w:r>
         <w:tab/>
@@ -3964,6 +3885,7 @@
       </w:pPr>
       <w:r>
         <w:rPr>
+          <w:noProof/>
           <w:lang w:val="ru-RU"/>
         </w:rPr>
         <w:lastRenderedPageBreak/>
@@ -4071,6 +3993,7 @@
       </w:pPr>
       <w:r>
         <w:rPr>
+          <w:noProof/>
           <w:lang w:val="ru-RU"/>
         </w:rPr>
         <w:drawing>
@@ -4236,23 +4159,7 @@
         <w:t xml:space="preserve"> </w:t>
       </w:r>
       <w:r>
-        <w:t>[</w:t>
-      </w:r>
-      <w:proofErr w:type="spellStart"/>
-      <w:r>
-        <w:t>Electronic</w:t>
-      </w:r>
-      <w:proofErr w:type="spellEnd"/>
-      <w:r>
-        <w:t xml:space="preserve"> </w:t>
-      </w:r>
-      <w:proofErr w:type="spellStart"/>
-      <w:r>
-        <w:t>resource</w:t>
-      </w:r>
-      <w:proofErr w:type="spellEnd"/>
-      <w:r>
-        <w:t xml:space="preserve">]. – 2021. – </w:t>
+        <w:t xml:space="preserve">[Electronic resource]. – 2021. – </w:t>
       </w:r>
       <w:r>
         <w:rPr>
@@ -4314,29 +4221,7 @@
           <w:szCs w:val="28"/>
           <w:u w:val="none"/>
         </w:rPr>
-        <w:t>: K-</w:t>
-      </w:r>
-      <w:proofErr w:type="spellStart"/>
-      <w:r>
-        <w:rPr>
-          <w:rStyle w:val="a4"/>
-          <w:rFonts w:cs="Times New Roman"/>
-          <w:color w:val="111111"/>
-          <w:szCs w:val="28"/>
-          <w:u w:val="none"/>
-        </w:rPr>
-        <w:t>modes</w:t>
-      </w:r>
-      <w:proofErr w:type="spellEnd"/>
-      <w:r>
-        <w:rPr>
-          <w:rStyle w:val="a4"/>
-          <w:rFonts w:cs="Times New Roman"/>
-          <w:color w:val="111111"/>
-          <w:szCs w:val="28"/>
-          <w:u w:val="none"/>
-        </w:rPr>
-        <w:t xml:space="preserve"> </w:t>
+        <w:t xml:space="preserve">: K-modes </w:t>
       </w:r>
       <w:r>
         <w:rPr>
@@ -4360,23 +4245,7 @@
         <w:t xml:space="preserve"> </w:t>
       </w:r>
       <w:r>
-        <w:t>[</w:t>
-      </w:r>
-      <w:proofErr w:type="spellStart"/>
-      <w:r>
-        <w:t>Electronic</w:t>
-      </w:r>
-      <w:proofErr w:type="spellEnd"/>
-      <w:r>
-        <w:t xml:space="preserve"> </w:t>
-      </w:r>
-      <w:proofErr w:type="spellStart"/>
-      <w:r>
-        <w:t>resource</w:t>
-      </w:r>
-      <w:proofErr w:type="spellEnd"/>
-      <w:r>
-        <w:t xml:space="preserve">]. – 2017. – </w:t>
+        <w:t xml:space="preserve">[Electronic resource]. – 2017. – </w:t>
       </w:r>
       <w:r>
         <w:rPr>
@@ -4438,7 +4307,7 @@
 </file>
 
 <file path=word/numbering.xml><?xml version="1.0" encoding="utf-8"?>
-<w:numbering xmlns:wpc="http://schemas.microsoft.com/office/word/2010/wordprocessingCanvas" xmlns:cx="http://schemas.microsoft.com/office/drawing/2014/chartex" xmlns:cx1="http://schemas.microsoft.com/office/drawing/2015/9/8/chartex" xmlns:cx2="http://schemas.microsoft.com/office/drawing/2015/10/21/chartex" xmlns:cx3="http://schemas.microsoft.com/office/drawing/2016/5/9/chartex" xmlns:cx4="http://schemas.microsoft.com/office/drawing/2016/5/10/chartex" xmlns:cx5="http://schemas.microsoft.com/office/drawing/2016/5/11/chartex" xmlns:cx6="http://schemas.microsoft.com/office/drawing/2016/5/12/chartex" xmlns:cx7="http://schemas.microsoft.com/office/drawing/2016/5/13/chartex" xmlns:cx8="http://schemas.microsoft.com/office/drawing/2016/5/14/chartex" xmlns:mc="http://schemas.openxmlformats.org/markup-compatibility/2006" xmlns:aink="http://schemas.microsoft.com/office/drawing/2016/ink" xmlns:am3d="http://schemas.microsoft.com/office/drawing/2017/model3d" xmlns:o="urn:schemas-microsoft-com:office:office" xmlns:r="http://schemas.openxmlformats.org/officeDocument/2006/relationships" xmlns:m="http://schemas.openxmlformats.org/officeDocument/2006/math" xmlns:v="urn:schemas-microsoft-com:vml" xmlns:wp14="http://schemas.microsoft.com/office/word/2010/wordprocessingDrawing" xmlns:wp="http://schemas.openxmlformats.org/drawingml/2006/wordprocessingDrawing" xmlns:w10="urn:schemas-microsoft-com:office:word" xmlns:w="http://schemas.openxmlformats.org/wordprocessingml/2006/main" xmlns:w14="http://schemas.microsoft.com/office/word/2010/wordml" xmlns:w15="http://schemas.microsoft.com/office/word/2012/wordml" xmlns:w16cex="http://schemas.microsoft.com/office/word/2018/wordml/cex" xmlns:w16cid="http://schemas.microsoft.com/office/word/2016/wordml/cid" xmlns:w16="http://schemas.microsoft.com/office/word/2018/wordml" xmlns:w16sdtdh="http://schemas.microsoft.com/office/word/2020/wordml/sdtdatahash" xmlns:w16se="http://schemas.microsoft.com/office/word/2015/wordml/symex" xmlns:wpg="http://schemas.microsoft.com/office/word/2010/wordprocessingGroup" xmlns:wpi="http://schemas.microsoft.com/office/word/2010/wordprocessingInk" xmlns:wne="http://schemas.microsoft.com/office/word/2006/wordml" xmlns:wps="http://schemas.microsoft.com/office/word/2010/wordprocessingShape" mc:Ignorable="w14 w15 w16se w16cid w16 w16cex w16sdtdh wp14">
+<w:numbering xmlns:wpc="http://schemas.microsoft.com/office/word/2010/wordprocessingCanvas" xmlns:cx="http://schemas.microsoft.com/office/drawing/2014/chartex" xmlns:cx1="http://schemas.microsoft.com/office/drawing/2015/9/8/chartex" xmlns:cx2="http://schemas.microsoft.com/office/drawing/2015/10/21/chartex" xmlns:cx3="http://schemas.microsoft.com/office/drawing/2016/5/9/chartex" xmlns:cx4="http://schemas.microsoft.com/office/drawing/2016/5/10/chartex" xmlns:cx5="http://schemas.microsoft.com/office/drawing/2016/5/11/chartex" xmlns:cx6="http://schemas.microsoft.com/office/drawing/2016/5/12/chartex" xmlns:cx7="http://schemas.microsoft.com/office/drawing/2016/5/13/chartex" xmlns:cx8="http://schemas.microsoft.com/office/drawing/2016/5/14/chartex" xmlns:mc="http://schemas.openxmlformats.org/markup-compatibility/2006" xmlns:aink="http://schemas.microsoft.com/office/drawing/2016/ink" xmlns:am3d="http://schemas.microsoft.com/office/drawing/2017/model3d" xmlns:o="urn:schemas-microsoft-com:office:office" xmlns:oel="http://schemas.microsoft.com/office/2019/extlst" xmlns:r="http://schemas.openxmlformats.org/officeDocument/2006/relationships" xmlns:m="http://schemas.openxmlformats.org/officeDocument/2006/math" xmlns:v="urn:schemas-microsoft-com:vml" xmlns:wp14="http://schemas.microsoft.com/office/word/2010/wordprocessingDrawing" xmlns:wp="http://schemas.openxmlformats.org/drawingml/2006/wordprocessingDrawing" xmlns:w10="urn:schemas-microsoft-com:office:word" xmlns:w="http://schemas.openxmlformats.org/wordprocessingml/2006/main" xmlns:w14="http://schemas.microsoft.com/office/word/2010/wordml" xmlns:w15="http://schemas.microsoft.com/office/word/2012/wordml" xmlns:w16cex="http://schemas.microsoft.com/office/word/2018/wordml/cex" xmlns:w16cid="http://schemas.microsoft.com/office/word/2016/wordml/cid" xmlns:w16="http://schemas.microsoft.com/office/word/2018/wordml" xmlns:w16sdtdh="http://schemas.microsoft.com/office/word/2020/wordml/sdtdatahash" xmlns:w16se="http://schemas.microsoft.com/office/word/2015/wordml/symex" xmlns:wpg="http://schemas.microsoft.com/office/word/2010/wordprocessingGroup" xmlns:wpi="http://schemas.microsoft.com/office/word/2010/wordprocessingInk" xmlns:wne="http://schemas.microsoft.com/office/word/2006/wordml" xmlns:wps="http://schemas.microsoft.com/office/word/2010/wordprocessingShape" mc:Ignorable="w14 w15 w16se w16cid w16 w16cex w16sdtdh wp14">
   <w:abstractNum w:abstractNumId="0" w15:restartNumberingAfterBreak="0">
     <w:nsid w:val="24EE6B57"/>
     <w:multiLevelType w:val="hybridMultilevel"/>
@@ -4837,16 +4706,16 @@
       </w:pPr>
     </w:lvl>
   </w:abstractNum>
-  <w:num w:numId="1">
+  <w:num w:numId="1" w16cid:durableId="183400755">
     <w:abstractNumId w:val="0"/>
   </w:num>
-  <w:num w:numId="2">
+  <w:num w:numId="2" w16cid:durableId="410860531">
     <w:abstractNumId w:val="2"/>
   </w:num>
-  <w:num w:numId="3">
+  <w:num w:numId="3" w16cid:durableId="1711689248">
     <w:abstractNumId w:val="3"/>
   </w:num>
-  <w:num w:numId="4">
+  <w:num w:numId="4" w16cid:durableId="87504270">
     <w:abstractNumId w:val="1"/>
   </w:num>
 </w:numbering>

</xml_diff>